<commit_message>
Pushed tataSafari Blog Post update
</commit_message>
<xml_diff>
--- a/vehicleBlogPosts/SEO_Titles_And_Description_Of_VehicleMasti_Blog.docx
+++ b/vehicleBlogPosts/SEO_Titles_And_Description_Of_VehicleMasti_Blog.docx
@@ -1020,7 +1020,35 @@
           <w:sz w:val="28"/>
           <w:szCs w:val="28"/>
         </w:rPr>
-        <w:t>Here is the ultimate guide to the Tata Safari car, where everything you need to know about this car. Here, I will highlight about Tata Safari 2023 facelift car, prices, reviews, exterior, interior, mileage, color, images, facelift, on-road prices, power, comfort, and many more about the Tata Safari car. Read on to find it more.</w:t>
+        <w:t xml:space="preserve">Here is the ultimate guide to the Tata Safari car, where everything you need to know about this car. Here, I will highlight </w:t>
+      </w:r>
+      <w:r>
+        <w:rPr>
+          <w:sz w:val="28"/>
+          <w:szCs w:val="28"/>
+        </w:rPr>
+        <w:t>the</w:t>
+      </w:r>
+      <w:r>
+        <w:rPr>
+          <w:sz w:val="28"/>
+          <w:szCs w:val="28"/>
+        </w:rPr>
+        <w:t xml:space="preserve"> Tata Safari 2023 facelift car, prices, reviews, exterior, interior, mileage, color, images, facelift, on-road prices, power, comfort, and many more about the Tata Safari car. Read on to find </w:t>
+      </w:r>
+      <w:r>
+        <w:rPr>
+          <w:sz w:val="28"/>
+          <w:szCs w:val="28"/>
+        </w:rPr>
+        <w:t>out</w:t>
+      </w:r>
+      <w:r>
+        <w:rPr>
+          <w:sz w:val="28"/>
+          <w:szCs w:val="28"/>
+        </w:rPr>
+        <w:t xml:space="preserve"> more.</w:t>
       </w:r>
     </w:p>
     <w:p>
@@ -1049,12 +1077,12 @@
     </w:p>
     <w:p/>
     <w:sectPr>
-      <w:headerReference w:type="even" r:id="rId4"/>
-      <w:headerReference w:type="default" r:id="rId5"/>
-      <w:footerReference w:type="even" r:id="rId6"/>
-      <w:footerReference w:type="default" r:id="rId7"/>
-      <w:headerReference w:type="first" r:id="rId8"/>
-      <w:footerReference w:type="first" r:id="rId9"/>
+      <w:headerReference w:type="even" r:id="rId6"/>
+      <w:headerReference w:type="default" r:id="rId7"/>
+      <w:footerReference w:type="even" r:id="rId8"/>
+      <w:footerReference w:type="default" r:id="rId9"/>
+      <w:headerReference w:type="first" r:id="rId10"/>
+      <w:footerReference w:type="first" r:id="rId11"/>
       <w:pgSz w:w="12240" w:h="15840"/>
       <w:pgMar w:top="1440" w:right="1440" w:bottom="1440" w:left="1440" w:header="720" w:footer="720" w:gutter="0"/>
       <w:cols w:space="720"/>
@@ -1062,6 +1090,31 @@
     </w:sectPr>
   </w:body>
 </w:document>
+</file>
+
+<file path=word/endnotes.xml><?xml version="1.0" encoding="utf-8"?>
+<w:endnotes xmlns:wpc="http://schemas.microsoft.com/office/word/2010/wordprocessingCanvas" xmlns:cx="http://schemas.microsoft.com/office/drawing/2014/chartex" xmlns:cx1="http://schemas.microsoft.com/office/drawing/2015/9/8/chartex" xmlns:cx2="http://schemas.microsoft.com/office/drawing/2015/10/21/chartex" xmlns:cx3="http://schemas.microsoft.com/office/drawing/2016/5/9/chartex" xmlns:cx4="http://schemas.microsoft.com/office/drawing/2016/5/10/chartex" xmlns:cx5="http://schemas.microsoft.com/office/drawing/2016/5/11/chartex" xmlns:cx6="http://schemas.microsoft.com/office/drawing/2016/5/12/chartex" xmlns:cx7="http://schemas.microsoft.com/office/drawing/2016/5/13/chartex" xmlns:cx8="http://schemas.microsoft.com/office/drawing/2016/5/14/chartex" xmlns:mc="http://schemas.openxmlformats.org/markup-compatibility/2006" xmlns:aink="http://schemas.microsoft.com/office/drawing/2016/ink" xmlns:am3d="http://schemas.microsoft.com/office/drawing/2017/model3d" xmlns:o="urn:schemas-microsoft-com:office:office" xmlns:oel="http://schemas.microsoft.com/office/2019/extlst" xmlns:r="http://schemas.openxmlformats.org/officeDocument/2006/relationships" xmlns:m="http://schemas.openxmlformats.org/officeDocument/2006/math" xmlns:v="urn:schemas-microsoft-com:vml" xmlns:wp14="http://schemas.microsoft.com/office/word/2010/wordprocessingDrawing" xmlns:wp="http://schemas.openxmlformats.org/drawingml/2006/wordprocessingDrawing" xmlns:w10="urn:schemas-microsoft-com:office:word" xmlns:w="http://schemas.openxmlformats.org/wordprocessingml/2006/main" xmlns:w14="http://schemas.microsoft.com/office/word/2010/wordml" xmlns:w15="http://schemas.microsoft.com/office/word/2012/wordml" xmlns:w16cex="http://schemas.microsoft.com/office/word/2018/wordml/cex" xmlns:w16cid="http://schemas.microsoft.com/office/word/2016/wordml/cid" xmlns:w16="http://schemas.microsoft.com/office/word/2018/wordml" xmlns:w16sdtdh="http://schemas.microsoft.com/office/word/2020/wordml/sdtdatahash" xmlns:w16se="http://schemas.microsoft.com/office/word/2015/wordml/symex" xmlns:wpg="http://schemas.microsoft.com/office/word/2010/wordprocessingGroup" xmlns:wpi="http://schemas.microsoft.com/office/word/2010/wordprocessingInk" xmlns:wne="http://schemas.microsoft.com/office/word/2006/wordml" xmlns:wps="http://schemas.microsoft.com/office/word/2010/wordprocessingShape" mc:Ignorable="w14 w15 w16se w16cid w16 w16cex w16sdtdh wp14">
+  <w:endnote w:type="separator" w:id="-1">
+    <w:p>
+      <w:pPr>
+        <w:spacing w:after="0" w:line="240" w:lineRule="auto"/>
+      </w:pPr>
+      <w:r>
+        <w:separator/>
+      </w:r>
+    </w:p>
+  </w:endnote>
+  <w:endnote w:type="continuationSeparator" w:id="0">
+    <w:p>
+      <w:pPr>
+        <w:spacing w:after="0" w:line="240" w:lineRule="auto"/>
+      </w:pPr>
+      <w:r>
+        <w:continuationSeparator/>
+      </w:r>
+    </w:p>
+  </w:endnote>
+</w:endnotes>
 </file>
 
 <file path=word/footer1.xml><?xml version="1.0" encoding="utf-8"?>
@@ -1094,6 +1147,31 @@
 </w:ftr>
 </file>
 
+<file path=word/footnotes.xml><?xml version="1.0" encoding="utf-8"?>
+<w:footnotes xmlns:wpc="http://schemas.microsoft.com/office/word/2010/wordprocessingCanvas" xmlns:cx="http://schemas.microsoft.com/office/drawing/2014/chartex" xmlns:cx1="http://schemas.microsoft.com/office/drawing/2015/9/8/chartex" xmlns:cx2="http://schemas.microsoft.com/office/drawing/2015/10/21/chartex" xmlns:cx3="http://schemas.microsoft.com/office/drawing/2016/5/9/chartex" xmlns:cx4="http://schemas.microsoft.com/office/drawing/2016/5/10/chartex" xmlns:cx5="http://schemas.microsoft.com/office/drawing/2016/5/11/chartex" xmlns:cx6="http://schemas.microsoft.com/office/drawing/2016/5/12/chartex" xmlns:cx7="http://schemas.microsoft.com/office/drawing/2016/5/13/chartex" xmlns:cx8="http://schemas.microsoft.com/office/drawing/2016/5/14/chartex" xmlns:mc="http://schemas.openxmlformats.org/markup-compatibility/2006" xmlns:aink="http://schemas.microsoft.com/office/drawing/2016/ink" xmlns:am3d="http://schemas.microsoft.com/office/drawing/2017/model3d" xmlns:o="urn:schemas-microsoft-com:office:office" xmlns:oel="http://schemas.microsoft.com/office/2019/extlst" xmlns:r="http://schemas.openxmlformats.org/officeDocument/2006/relationships" xmlns:m="http://schemas.openxmlformats.org/officeDocument/2006/math" xmlns:v="urn:schemas-microsoft-com:vml" xmlns:wp14="http://schemas.microsoft.com/office/word/2010/wordprocessingDrawing" xmlns:wp="http://schemas.openxmlformats.org/drawingml/2006/wordprocessingDrawing" xmlns:w10="urn:schemas-microsoft-com:office:word" xmlns:w="http://schemas.openxmlformats.org/wordprocessingml/2006/main" xmlns:w14="http://schemas.microsoft.com/office/word/2010/wordml" xmlns:w15="http://schemas.microsoft.com/office/word/2012/wordml" xmlns:w16cex="http://schemas.microsoft.com/office/word/2018/wordml/cex" xmlns:w16cid="http://schemas.microsoft.com/office/word/2016/wordml/cid" xmlns:w16="http://schemas.microsoft.com/office/word/2018/wordml" xmlns:w16sdtdh="http://schemas.microsoft.com/office/word/2020/wordml/sdtdatahash" xmlns:w16se="http://schemas.microsoft.com/office/word/2015/wordml/symex" xmlns:wpg="http://schemas.microsoft.com/office/word/2010/wordprocessingGroup" xmlns:wpi="http://schemas.microsoft.com/office/word/2010/wordprocessingInk" xmlns:wne="http://schemas.microsoft.com/office/word/2006/wordml" xmlns:wps="http://schemas.microsoft.com/office/word/2010/wordprocessingShape" mc:Ignorable="w14 w15 w16se w16cid w16 w16cex w16sdtdh wp14">
+  <w:footnote w:type="separator" w:id="-1">
+    <w:p>
+      <w:pPr>
+        <w:spacing w:after="0" w:line="240" w:lineRule="auto"/>
+      </w:pPr>
+      <w:r>
+        <w:separator/>
+      </w:r>
+    </w:p>
+  </w:footnote>
+  <w:footnote w:type="continuationSeparator" w:id="0">
+    <w:p>
+      <w:pPr>
+        <w:spacing w:after="0" w:line="240" w:lineRule="auto"/>
+      </w:pPr>
+      <w:r>
+        <w:continuationSeparator/>
+      </w:r>
+    </w:p>
+  </w:footnote>
+</w:footnotes>
+</file>
+
 <file path=word/header1.xml><?xml version="1.0" encoding="utf-8"?>
 <w:hdr xmlns:wpc="http://schemas.microsoft.com/office/word/2010/wordprocessingCanvas" xmlns:cx="http://schemas.microsoft.com/office/drawing/2014/chartex" xmlns:cx1="http://schemas.microsoft.com/office/drawing/2015/9/8/chartex" xmlns:cx2="http://schemas.microsoft.com/office/drawing/2015/10/21/chartex" xmlns:cx3="http://schemas.microsoft.com/office/drawing/2016/5/9/chartex" xmlns:cx4="http://schemas.microsoft.com/office/drawing/2016/5/10/chartex" xmlns:cx5="http://schemas.microsoft.com/office/drawing/2016/5/11/chartex" xmlns:cx6="http://schemas.microsoft.com/office/drawing/2016/5/12/chartex" xmlns:cx7="http://schemas.microsoft.com/office/drawing/2016/5/13/chartex" xmlns:cx8="http://schemas.microsoft.com/office/drawing/2016/5/14/chartex" xmlns:mc="http://schemas.openxmlformats.org/markup-compatibility/2006" xmlns:aink="http://schemas.microsoft.com/office/drawing/2016/ink" xmlns:am3d="http://schemas.microsoft.com/office/drawing/2017/model3d" xmlns:o="urn:schemas-microsoft-com:office:office" xmlns:oel="http://schemas.microsoft.com/office/2019/extlst" xmlns:r="http://schemas.openxmlformats.org/officeDocument/2006/relationships" xmlns:m="http://schemas.openxmlformats.org/officeDocument/2006/math" xmlns:v="urn:schemas-microsoft-com:vml" xmlns:wp14="http://schemas.microsoft.com/office/word/2010/wordprocessingDrawing" xmlns:wp="http://schemas.openxmlformats.org/drawingml/2006/wordprocessingDrawing" xmlns:w10="urn:schemas-microsoft-com:office:word" xmlns:w="http://schemas.openxmlformats.org/wordprocessingml/2006/main" xmlns:w14="http://schemas.microsoft.com/office/word/2010/wordml" xmlns:w15="http://schemas.microsoft.com/office/word/2012/wordml" xmlns:w16cex="http://schemas.microsoft.com/office/word/2018/wordml/cex" xmlns:w16cid="http://schemas.microsoft.com/office/word/2016/wordml/cid" xmlns:w16="http://schemas.microsoft.com/office/word/2018/wordml" xmlns:w16sdtdh="http://schemas.microsoft.com/office/word/2020/wordml/sdtdatahash" xmlns:w16se="http://schemas.microsoft.com/office/word/2015/wordml/symex" xmlns:wpg="http://schemas.microsoft.com/office/word/2010/wordprocessingGroup" xmlns:wpi="http://schemas.microsoft.com/office/word/2010/wordprocessingInk" xmlns:wne="http://schemas.microsoft.com/office/word/2006/wordml" xmlns:wps="http://schemas.microsoft.com/office/word/2010/wordprocessingShape" mc:Ignorable="w14 w15 w16se w16cid w16 w16cex w16sdtdh wp14">
   <w:p>
@@ -1114,7 +1192,6 @@
         <w:docPartUnique/>
       </w:docPartObj>
     </w:sdtPr>
-    <w:sdtEndPr/>
     <w:sdtContent>
       <w:p>
         <w:pPr>
@@ -1149,7 +1226,7 @@
               </v:handles>
               <o:lock v:ext="edit" text="t" shapetype="t"/>
             </v:shapetype>
-            <v:shape id="PowerPlusWaterMarkObject411209439" o:spid="_x0000_s1025" type="#_x0000_t136" style="position:absolute;margin-left:0;margin-top:0;width:544.75pt;height:115.05pt;rotation:315;z-index:-251658240;mso-position-horizontal:center;mso-position-horizontal-relative:margin;mso-position-vertical:center;mso-position-vertical-relative:margin" o:allowincell="f" fillcolor="silver" stroked="f">
+            <v:shape id="PowerPlusWaterMarkObject411209439" o:spid="_x0000_s1025" type="#_x0000_t136" style="position:absolute;margin-left:0;margin-top:0;width:544.75pt;height:115.05pt;rotation:315;z-index:-251658752;mso-position-horizontal:center;mso-position-horizontal-relative:margin;mso-position-vertical:center;mso-position-vertical-relative:margin" o:allowincell="f" fillcolor="silver" stroked="f">
               <v:fill opacity=".5"/>
               <v:textpath style="font-family:&quot;Calibri&quot;;font-size:1pt" string="VEHICLE MASTI"/>
               <w10:wrap anchorx="margin" anchory="margin"/>

</xml_diff>